<commit_message>
Written about Rio in 2nd copy
</commit_message>
<xml_diff>
--- a/Nykaa url - Copy (2).docx
+++ b/Nykaa url - Copy (2).docx
@@ -12,7 +12,13 @@
         <w:rPr>
           <w:lang w:val="en-IN"/>
         </w:rPr>
-        <w:t xml:space="preserve"> </w:t>
+        <w:t>Rio is best</w:t>
+      </w:r>
+      <w:r>
+        <w:rPr>
+          <w:lang w:val="en-IN"/>
+        </w:rPr>
+        <w:t xml:space="preserve"> in everything </w:t>
       </w:r>
     </w:p>
     <w:sectPr>
@@ -750,12 +756,6 @@
 </file>
 
 <file path=customXml/item1.xml><?xml version="1.0" encoding="utf-8"?>
-<p:properties xmlns:p="http://schemas.microsoft.com/office/2006/metadata/properties" xmlns:xsi="http://www.w3.org/2001/XMLSchema-instance" xmlns:pc="http://schemas.microsoft.com/office/infopath/2007/PartnerControls">
-  <documentManagement/>
-</p:properties>
-</file>
-
-<file path=customXml/item2.xml><?xml version="1.0" encoding="utf-8"?>
 <?mso-contentType ?>
 <FormTemplates xmlns="http://schemas.microsoft.com/sharepoint/v3/contenttype/forms">
   <Display>DocumentLibraryForm</Display>
@@ -764,7 +764,7 @@
 </FormTemplates>
 </file>
 
-<file path=customXml/item3.xml><?xml version="1.0" encoding="utf-8"?>
+<file path=customXml/item2.xml><?xml version="1.0" encoding="utf-8"?>
 <ct:contentTypeSchema xmlns:ct="http://schemas.microsoft.com/office/2006/metadata/contentType" xmlns:ma="http://schemas.microsoft.com/office/2006/metadata/properties/metaAttributes" ct:_="" ma:_="" ma:contentTypeName="Document" ma:contentTypeID="0x010100D1A6C9A8EFDC454CBEEF3CCE2DB651D6" ma:contentTypeVersion="0" ma:contentTypeDescription="Create a new document." ma:contentTypeScope="" ma:versionID="dcf212643e7b4701637369b29bde1872">
   <xsd:schema xmlns:xsd="http://www.w3.org/2001/XMLSchema" xmlns:xs="http://www.w3.org/2001/XMLSchema" xmlns:p="http://schemas.microsoft.com/office/2006/metadata/properties" targetNamespace="http://schemas.microsoft.com/office/2006/metadata/properties" ma:root="true" ma:fieldsID="59523171c0f3f755a0994ad6277e21df">
     <xsd:element name="properties">
@@ -878,16 +878,13 @@
 </ct:contentTypeSchema>
 </file>
 
-<file path=customXml/itemProps1.xml><?xml version="1.0" encoding="utf-8"?>
-<ds:datastoreItem xmlns:ds="http://schemas.openxmlformats.org/officeDocument/2006/customXml" ds:itemID="{7D2AC63F-1C36-4502-92B5-FF1473FF43CB}">
-  <ds:schemaRefs>
-    <ds:schemaRef ds:uri="http://schemas.microsoft.com/office/2006/metadata/properties"/>
-    <ds:schemaRef ds:uri="http://schemas.microsoft.com/office/infopath/2007/PartnerControls"/>
-  </ds:schemaRefs>
-</ds:datastoreItem>
+<file path=customXml/item3.xml><?xml version="1.0" encoding="utf-8"?>
+<p:properties xmlns:p="http://schemas.microsoft.com/office/2006/metadata/properties" xmlns:xsi="http://www.w3.org/2001/XMLSchema-instance" xmlns:pc="http://schemas.microsoft.com/office/infopath/2007/PartnerControls">
+  <documentManagement/>
+</p:properties>
 </file>
 
-<file path=customXml/itemProps2.xml><?xml version="1.0" encoding="utf-8"?>
+<file path=customXml/itemProps1.xml><?xml version="1.0" encoding="utf-8"?>
 <ds:datastoreItem xmlns:ds="http://schemas.openxmlformats.org/officeDocument/2006/customXml" ds:itemID="{8366C490-2A47-40A1-81B6-5F1E8393FDB9}">
   <ds:schemaRefs>
     <ds:schemaRef ds:uri="http://schemas.microsoft.com/sharepoint/v3/contenttype/forms"/>
@@ -895,7 +892,7 @@
 </ds:datastoreItem>
 </file>
 
-<file path=customXml/itemProps3.xml><?xml version="1.0" encoding="utf-8"?>
+<file path=customXml/itemProps2.xml><?xml version="1.0" encoding="utf-8"?>
 <ds:datastoreItem xmlns:ds="http://schemas.openxmlformats.org/officeDocument/2006/customXml" ds:itemID="{1E4FC718-CA3B-43F8-9CE6-537877CD821E}">
   <ds:schemaRefs>
     <ds:schemaRef ds:uri="http://schemas.microsoft.com/office/2006/metadata/contentType"/>
@@ -909,4 +906,13 @@
     <ds:schemaRef ds:uri="http://schemas.microsoft.com/office/infopath/2007/PartnerControls"/>
   </ds:schemaRefs>
 </ds:datastoreItem>
+</file>
+
+<file path=customXml/itemProps3.xml><?xml version="1.0" encoding="utf-8"?>
+<ds:datastoreItem xmlns:ds="http://schemas.openxmlformats.org/officeDocument/2006/customXml" ds:itemID="{7D2AC63F-1C36-4502-92B5-FF1473FF43CB}">
+  <ds:schemaRefs>
+    <ds:schemaRef ds:uri="http://schemas.microsoft.com/office/2006/metadata/properties"/>
+    <ds:schemaRef ds:uri="http://schemas.microsoft.com/office/infopath/2007/PartnerControls"/>
+  </ds:schemaRefs>
+</ds:datastoreItem>
 </file>
</xml_diff>